<commit_message>
Add code zip. Fix a few errors in the report.
</commit_message>
<xml_diff>
--- a/assignment5/TDT4173 Assignment 5.docx
+++ b/assignment5/TDT4173 Assignment 5.docx
@@ -59,7 +59,13 @@
               <w:pStyle w:val="Code"/>
             </w:pPr>
             <w:r>
-              <w:t>python preprocess.py</w:t>
+              <w:t>python preprocess</w:t>
+            </w:r>
+            <w:r>
+              <w:t>ing</w:t>
+            </w:r>
+            <w:r>
+              <w:t>.py</w:t>
             </w:r>
           </w:p>
         </w:tc>
@@ -150,8 +156,16 @@
           </w:tcPr>
           <w:p>
             <w:r>
-              <w:t>Pick some arbitrary images from the data set, print them to the console and attempt to classify them</w:t>
-            </w:r>
+              <w:t>Pick some arbitrary images from the data set, print them to the console</w:t>
+            </w:r>
+            <w:r>
+              <w:t>, store them in the “tmp” folder,</w:t>
+            </w:r>
+            <w:r>
+              <w:t xml:space="preserve"> and attempt to classify them</w:t>
+            </w:r>
+            <w:bookmarkStart w:id="0" w:name="_GoBack"/>
+            <w:bookmarkEnd w:id="0"/>
           </w:p>
         </w:tc>
       </w:tr>
@@ -216,10 +230,7 @@
     </w:p>
     <w:p>
       <w:r>
-        <w:t xml:space="preserve">I used a bilateral filter for noise reduction. </w:t>
-      </w:r>
-      <w:r>
-        <w:t>The good thing about this filter is that while it smoothes out noise, it does not blur edges.</w:t>
+        <w:t>I used a bilateral filter for noise reduction. The good thing about this filter is that while it smoothes out noise, it does not blur edges.</w:t>
       </w:r>
     </w:p>
     <w:p>
@@ -1094,18 +1105,13 @@
     </w:p>
     <w:p>
       <w:r>
-        <w:t xml:space="preserve">Both K nearest neighbours and extremely randomized trees worked well. The latter is best because it yields more accurate probabilities (they are based on 150 estimators) and has better accuracy on the test set. How their performance are measured: predict class for each image in the test set. The percentage of correctly </w:t>
-      </w:r>
-      <w:bookmarkStart w:id="0" w:name="_GoBack"/>
-      <w:bookmarkEnd w:id="0"/>
-      <w:r>
-        <w:t>classified images represents the accuracy of the classifier.</w:t>
+        <w:t>Both K nearest neighbours and extremely randomized trees worked well. The latter is best because it yields more accurate probabilities (they are based on 150 estimators) and has better accuracy on the test set. How their performance are measured: predict class for each image in the test set. The percentage of correctly classified images represents the accuracy of the classifier.</w:t>
       </w:r>
     </w:p>
     <w:p>
       <w:r>
         <w:pict w14:anchorId="467913C9">
-          <v:shape id="_x0000_i1032" type="#_x0000_t75" style="width:312.6pt;height:98.4pt">
+          <v:shape id="_x0000_i1026" type="#_x0000_t75" style="width:312.6pt;height:98.4pt">
             <v:imagedata r:id="rId8" o:title="figure_classification"/>
           </v:shape>
         </w:pict>
@@ -1238,7 +1244,7 @@
     <w:p>
       <w:r>
         <w:pict w14:anchorId="3D7A03E5">
-          <v:shape id="_x0000_i1026" type="#_x0000_t75" style="width:469.8pt;height:76.2pt">
+          <v:shape id="_x0000_i1027" type="#_x0000_t75" style="width:469.8pt;height:76.2pt">
             <v:imagedata r:id="rId9" o:title="detection_test_simple"/>
           </v:shape>
         </w:pict>
@@ -1261,7 +1267,7 @@
     <w:p>
       <w:r>
         <w:pict w14:anchorId="78E915F2">
-          <v:shape id="_x0000_i1040" type="#_x0000_t75" style="width:93.6pt;height:81pt">
+          <v:shape id="_x0000_i1028" type="#_x0000_t75" style="width:93.6pt;height:81pt">
             <v:imagedata r:id="rId10" o:title="detection_test5"/>
           </v:shape>
         </w:pict>

</xml_diff>